<commit_message>
nhan cong viêc rồi
</commit_message>
<xml_diff>
--- a/tiengvietlop7/Cong Viec hop ngay 24/Cong Viec Chi Tiet/Cong viec ngay 24.docx
+++ b/tiengvietlop7/Cong Viec hop ngay 24/Cong Viec Chi Tiet/Cong viec ngay 24.docx
@@ -698,6 +698,14 @@
                 <w:szCs w:val="26"/>
               </w:rPr>
             </w:pPr>
+            <w:r>
+              <w:rPr>
+                <w:rFonts w:ascii="Times New Roman" w:hAnsi="Times New Roman" w:cs="Times New Roman"/>
+                <w:sz w:val="26"/>
+                <w:szCs w:val="26"/>
+              </w:rPr>
+              <w:t>X</w:t>
+            </w:r>
           </w:p>
         </w:tc>
       </w:tr>

</xml_diff>